<commit_message>
justify texts in thesis and refactor user login logic and error handling
</commit_message>
<xml_diff>
--- a/Thesis and presentation/Graduation-Project.docx
+++ b/Thesis and presentation/Graduation-Project.docx
@@ -10,7 +10,7 @@
           <w:noProof/>
         </w:rPr>
         <w:drawing>
-          <wp:anchor distT="0" distB="0" distL="114300" distR="114300" simplePos="0" relativeHeight="251658240" behindDoc="0" locked="0" layoutInCell="1" allowOverlap="1" wp14:anchorId="149D7D99" wp14:editId="7EAB4236">
+          <wp:anchor distT="0" distB="0" distL="114300" distR="114300" simplePos="0" relativeHeight="251658240" behindDoc="0" locked="0" layoutInCell="1" allowOverlap="1" wp14:anchorId="149D7D99" wp14:editId="52E53AEC">
             <wp:simplePos x="0" y="0"/>
             <wp:positionH relativeFrom="margin">
               <wp:align>center</wp:align>
@@ -6257,81 +6257,108 @@
       <w:pPr>
         <w:spacing w:line="360" w:lineRule="auto"/>
         <w:ind w:left="0" w:firstLine="0"/>
-        <w:rPr>
-          <w:rFonts w:asciiTheme="majorBidi" w:hAnsiTheme="majorBidi" w:cstheme="majorBidi"/>
-          <w:color w:val="auto"/>
-          <w:sz w:val="28"/>
-          <w:szCs w:val="28"/>
-        </w:rPr>
-      </w:pPr>
-      <w:r>
-        <w:rPr>
-          <w:rFonts w:asciiTheme="majorBidi" w:hAnsiTheme="majorBidi" w:cstheme="majorBidi"/>
-          <w:color w:val="auto"/>
-          <w:sz w:val="28"/>
-          <w:szCs w:val="28"/>
-        </w:rPr>
-        <w:t xml:space="preserve">Artificial intelligence techniques are an important part of chronic disease diagnosis. Fast learning algorithms can analyze patient medical record records and big data and find what can be detected and found by manual analysis. This helps identify chronic diseases that lead to improving your health condition. </w:t>
-      </w:r>
-      <w:r>
-        <w:rPr>
-          <w:rFonts w:asciiTheme="majorBidi" w:hAnsiTheme="majorBidi" w:cstheme="majorBidi"/>
-          <w:color w:val="auto"/>
-          <w:sz w:val="28"/>
-          <w:szCs w:val="28"/>
-        </w:rPr>
-        <w:t xml:space="preserve"> </w:t>
+        <w:jc w:val="both"/>
+        <w:rPr>
+          <w:rFonts w:asciiTheme="majorBidi" w:hAnsiTheme="majorBidi" w:cstheme="majorBidi"/>
+          <w:color w:val="auto"/>
+          <w:sz w:val="28"/>
+          <w:szCs w:val="28"/>
+        </w:rPr>
+      </w:pPr>
+      <w:r>
+        <w:rPr>
+          <w:rFonts w:asciiTheme="majorBidi" w:hAnsiTheme="majorBidi" w:cstheme="majorBidi"/>
+          <w:color w:val="auto"/>
+          <w:sz w:val="28"/>
+          <w:szCs w:val="28"/>
+        </w:rPr>
+        <w:t xml:space="preserve">Artificial intelligence techniques are an important part of chronic disease diagnosis. Fast learning algorithms can analyze patient medical record records and big data and find what can be detected and found by manual analysis. </w:t>
       </w:r>
     </w:p>
     <w:p>
       <w:pPr>
         <w:spacing w:line="360" w:lineRule="auto"/>
         <w:ind w:left="0" w:firstLine="0"/>
-        <w:rPr>
-          <w:rFonts w:asciiTheme="majorBidi" w:hAnsiTheme="majorBidi" w:cstheme="majorBidi"/>
-          <w:color w:val="auto"/>
-          <w:sz w:val="28"/>
-          <w:szCs w:val="28"/>
-        </w:rPr>
-      </w:pPr>
+        <w:jc w:val="both"/>
+        <w:rPr>
+          <w:rFonts w:asciiTheme="majorBidi" w:hAnsiTheme="majorBidi" w:cstheme="majorBidi"/>
+          <w:color w:val="auto"/>
+          <w:sz w:val="28"/>
+          <w:szCs w:val="28"/>
+        </w:rPr>
+      </w:pPr>
+      <w:r>
+        <w:rPr>
+          <w:rFonts w:asciiTheme="majorBidi" w:hAnsiTheme="majorBidi" w:cstheme="majorBidi"/>
+          <w:color w:val="auto"/>
+          <w:sz w:val="28"/>
+          <w:szCs w:val="28"/>
+        </w:rPr>
+        <w:t xml:space="preserve">This helps identify chronic diseases that lead to improving your health condition. </w:t>
+      </w:r>
+      <w:r>
+        <w:rPr>
+          <w:rFonts w:asciiTheme="majorBidi" w:hAnsiTheme="majorBidi" w:cstheme="majorBidi"/>
+          <w:color w:val="auto"/>
+          <w:sz w:val="28"/>
+          <w:szCs w:val="28"/>
+        </w:rPr>
+        <w:t xml:space="preserve"> </w:t>
+      </w:r>
     </w:p>
     <w:p>
       <w:pPr>
         <w:spacing w:line="360" w:lineRule="auto"/>
         <w:ind w:left="0" w:firstLine="0"/>
-        <w:rPr>
-          <w:rFonts w:asciiTheme="majorBidi" w:hAnsiTheme="majorBidi" w:cstheme="majorBidi"/>
-          <w:color w:val="auto"/>
-          <w:sz w:val="28"/>
-          <w:szCs w:val="28"/>
-        </w:rPr>
-      </w:pPr>
-      <w:r>
-        <w:rPr>
-          <w:rFonts w:asciiTheme="majorBidi" w:hAnsiTheme="majorBidi" w:cstheme="majorBidi"/>
-          <w:color w:val="auto"/>
-          <w:sz w:val="28"/>
-          <w:szCs w:val="28"/>
-        </w:rPr>
-        <w:t xml:space="preserve">In our graduation project, we utilized artificial intelligence on a substantial dataset to predict patients' blood pressure stages. </w:t>
-      </w:r>
+        <w:jc w:val="both"/>
+        <w:rPr>
+          <w:rFonts w:asciiTheme="majorBidi" w:hAnsiTheme="majorBidi" w:cstheme="majorBidi"/>
+          <w:color w:val="auto"/>
+          <w:sz w:val="28"/>
+          <w:szCs w:val="28"/>
+        </w:rPr>
+      </w:pPr>
     </w:p>
     <w:p>
       <w:pPr>
         <w:spacing w:line="360" w:lineRule="auto"/>
         <w:ind w:left="0" w:firstLine="0"/>
-        <w:rPr>
-          <w:rFonts w:asciiTheme="majorBidi" w:hAnsiTheme="majorBidi" w:cstheme="majorBidi"/>
-          <w:color w:val="auto"/>
-          <w:sz w:val="28"/>
-          <w:szCs w:val="28"/>
-        </w:rPr>
-      </w:pPr>
+        <w:jc w:val="both"/>
+        <w:rPr>
+          <w:rFonts w:asciiTheme="majorBidi" w:hAnsiTheme="majorBidi" w:cstheme="majorBidi"/>
+          <w:color w:val="auto"/>
+          <w:sz w:val="28"/>
+          <w:szCs w:val="28"/>
+        </w:rPr>
+      </w:pPr>
+      <w:r>
+        <w:rPr>
+          <w:rFonts w:asciiTheme="majorBidi" w:hAnsiTheme="majorBidi" w:cstheme="majorBidi"/>
+          <w:color w:val="auto"/>
+          <w:sz w:val="28"/>
+          <w:szCs w:val="28"/>
+        </w:rPr>
+        <w:t xml:space="preserve">In our graduation project, we utilized artificial intelligence on a substantial dataset to predict patients' blood pressure stages. </w:t>
+      </w:r>
     </w:p>
     <w:p>
       <w:pPr>
         <w:spacing w:line="360" w:lineRule="auto"/>
         <w:ind w:left="0" w:firstLine="0"/>
+        <w:jc w:val="both"/>
+        <w:rPr>
+          <w:rFonts w:asciiTheme="majorBidi" w:hAnsiTheme="majorBidi" w:cstheme="majorBidi"/>
+          <w:color w:val="auto"/>
+          <w:sz w:val="28"/>
+          <w:szCs w:val="28"/>
+        </w:rPr>
+      </w:pPr>
+    </w:p>
+    <w:p>
+      <w:pPr>
+        <w:spacing w:line="360" w:lineRule="auto"/>
+        <w:ind w:left="0" w:firstLine="0"/>
+        <w:jc w:val="both"/>
         <w:rPr>
           <w:rFonts w:asciiTheme="majorBidi" w:hAnsiTheme="majorBidi" w:cstheme="majorBidi"/>
           <w:color w:val="auto"/>
@@ -6353,6 +6380,7 @@
       <w:pPr>
         <w:spacing w:line="360" w:lineRule="auto"/>
         <w:ind w:left="0" w:firstLine="720"/>
+        <w:jc w:val="both"/>
         <w:rPr>
           <w:rFonts w:asciiTheme="majorBidi" w:hAnsiTheme="majorBidi" w:cstheme="majorBidi"/>
           <w:color w:val="auto"/>
@@ -6365,6 +6393,7 @@
       <w:pPr>
         <w:spacing w:line="360" w:lineRule="auto"/>
         <w:ind w:left="0" w:firstLine="0"/>
+        <w:jc w:val="both"/>
         <w:rPr>
           <w:rFonts w:asciiTheme="majorBidi" w:hAnsiTheme="majorBidi" w:cstheme="majorBidi"/>
           <w:color w:val="auto"/>
@@ -7649,6 +7678,10 @@
     <w:p>
       <w:pPr>
         <w:jc w:val="both"/>
+        <w:rPr>
+          <w:color w:val="0563C1" w:themeColor="hyperlink"/>
+          <w:u w:val="single"/>
+        </w:rPr>
       </w:pPr>
       <w:hyperlink r:id="rId13" w:history="1">
         <w:r>
@@ -8862,23 +8895,13 @@
     <w:p>
       <w:pPr>
         <w:ind w:left="0" w:firstLine="0"/>
-        <w:jc w:val="both"/>
-        <w:rPr>
-          <w:rFonts w:asciiTheme="majorBidi" w:hAnsiTheme="majorBidi" w:cstheme="majorBidi"/>
-          <w:color w:val="auto"/>
-          <w:sz w:val="28"/>
-          <w:szCs w:val="28"/>
-        </w:rPr>
-      </w:pPr>
-      <w:r>
-        <w:rPr>
-          <w:rFonts w:asciiTheme="majorBidi" w:hAnsiTheme="majorBidi" w:cstheme="majorBidi"/>
-          <w:color w:val="auto"/>
-          <w:sz w:val="28"/>
-          <w:szCs w:val="28"/>
-        </w:rPr>
-        <w:t xml:space="preserve">         </w:t>
-      </w:r>
+        <w:rPr>
+          <w:rFonts w:asciiTheme="majorBidi" w:hAnsiTheme="majorBidi" w:cstheme="majorBidi"/>
+          <w:color w:val="auto"/>
+          <w:sz w:val="28"/>
+          <w:szCs w:val="28"/>
+        </w:rPr>
+      </w:pPr>
       <w:r>
         <w:rPr>
           <w:rFonts w:asciiTheme="majorBidi" w:hAnsiTheme="majorBidi" w:cstheme="majorBidi"/>
@@ -8901,7 +8924,6 @@
     <w:p>
       <w:pPr>
         <w:ind w:left="0" w:firstLine="0"/>
-        <w:jc w:val="both"/>
         <w:rPr>
           <w:rFonts w:asciiTheme="majorBidi" w:hAnsiTheme="majorBidi" w:cstheme="majorBidi"/>
           <w:color w:val="auto"/>
@@ -11006,21 +11028,22 @@
       <w:pPr>
         <w:spacing w:line="276" w:lineRule="auto"/>
         <w:ind w:firstLine="0"/>
-        <w:rPr>
-          <w:rFonts w:asciiTheme="majorBidi" w:hAnsiTheme="majorBidi" w:cstheme="majorBidi"/>
-          <w:color w:val="auto"/>
-          <w:sz w:val="28"/>
-          <w:szCs w:val="28"/>
-        </w:rPr>
-      </w:pPr>
-      <w:r>
-        <w:rPr>
-          <w:rFonts w:asciiTheme="majorBidi" w:hAnsiTheme="majorBidi" w:cstheme="majorBidi"/>
-          <w:color w:val="auto"/>
-          <w:sz w:val="28"/>
-          <w:szCs w:val="28"/>
-        </w:rPr>
-        <w:t xml:space="preserve"> we aim to make use of machine learning techniques to identify factors that </w:t>
+        <w:jc w:val="both"/>
+        <w:rPr>
+          <w:rFonts w:asciiTheme="majorBidi" w:hAnsiTheme="majorBidi" w:cstheme="majorBidi"/>
+          <w:color w:val="auto"/>
+          <w:sz w:val="28"/>
+          <w:szCs w:val="28"/>
+        </w:rPr>
+      </w:pPr>
+      <w:r>
+        <w:rPr>
+          <w:rFonts w:asciiTheme="majorBidi" w:hAnsiTheme="majorBidi" w:cstheme="majorBidi"/>
+          <w:color w:val="auto"/>
+          <w:sz w:val="28"/>
+          <w:szCs w:val="28"/>
+        </w:rPr>
+        <w:t xml:space="preserve">we aim to make use of machine learning techniques to identify factors that </w:t>
       </w:r>
       <w:proofErr w:type="spellStart"/>
       <w:r>
@@ -11047,6 +11070,7 @@
       <w:pPr>
         <w:spacing w:line="276" w:lineRule="auto"/>
         <w:ind w:firstLine="0"/>
+        <w:jc w:val="both"/>
         <w:rPr>
           <w:rFonts w:asciiTheme="majorBidi" w:hAnsiTheme="majorBidi" w:cstheme="majorBidi"/>
           <w:color w:val="auto"/>
@@ -11059,21 +11083,22 @@
     <w:p>
       <w:pPr>
         <w:spacing w:line="276" w:lineRule="auto"/>
-        <w:rPr>
-          <w:rFonts w:asciiTheme="majorBidi" w:hAnsiTheme="majorBidi" w:cstheme="majorBidi"/>
-          <w:color w:val="auto"/>
-          <w:sz w:val="28"/>
-          <w:szCs w:val="28"/>
-        </w:rPr>
-      </w:pPr>
-      <w:r>
-        <w:rPr>
-          <w:rFonts w:asciiTheme="majorBidi" w:hAnsiTheme="majorBidi" w:cstheme="majorBidi"/>
-          <w:color w:val="auto"/>
-          <w:sz w:val="28"/>
-          <w:szCs w:val="28"/>
-        </w:rPr>
-        <w:t xml:space="preserve">   To ensure an efficient and effective development process, </w:t>
+        <w:jc w:val="both"/>
+        <w:rPr>
+          <w:rFonts w:asciiTheme="majorBidi" w:hAnsiTheme="majorBidi" w:cstheme="majorBidi"/>
+          <w:color w:val="auto"/>
+          <w:sz w:val="28"/>
+          <w:szCs w:val="28"/>
+        </w:rPr>
+      </w:pPr>
+      <w:r>
+        <w:rPr>
+          <w:rFonts w:asciiTheme="majorBidi" w:hAnsiTheme="majorBidi" w:cstheme="majorBidi"/>
+          <w:color w:val="auto"/>
+          <w:sz w:val="28"/>
+          <w:szCs w:val="28"/>
+        </w:rPr>
+        <w:t xml:space="preserve">To ensure an efficient and effective development process, </w:t>
       </w:r>
       <w:r>
         <w:rPr>
@@ -11097,6 +11122,7 @@
     <w:p>
       <w:pPr>
         <w:spacing w:line="276" w:lineRule="auto"/>
+        <w:jc w:val="both"/>
         <w:rPr>
           <w:rFonts w:asciiTheme="majorBidi" w:hAnsiTheme="majorBidi" w:cstheme="majorBidi"/>
           <w:color w:val="auto"/>
@@ -11108,6 +11134,7 @@
     <w:p>
       <w:pPr>
         <w:spacing w:line="276" w:lineRule="auto"/>
+        <w:jc w:val="both"/>
         <w:rPr>
           <w:rFonts w:asciiTheme="majorBidi" w:hAnsiTheme="majorBidi" w:cstheme="majorBidi"/>
           <w:color w:val="auto"/>
@@ -11164,26 +11191,40 @@
     <w:p>
       <w:pPr>
         <w:spacing w:line="276" w:lineRule="auto"/>
-        <w:rPr>
-          <w:rFonts w:asciiTheme="majorBidi" w:hAnsiTheme="majorBidi" w:cstheme="majorBidi"/>
-          <w:color w:val="auto"/>
-          <w:sz w:val="28"/>
-          <w:szCs w:val="28"/>
-        </w:rPr>
-      </w:pPr>
-      <w:r>
-        <w:rPr>
-          <w:rFonts w:asciiTheme="majorBidi" w:hAnsiTheme="majorBidi" w:cstheme="majorBidi"/>
-          <w:color w:val="auto"/>
-          <w:sz w:val="28"/>
-          <w:szCs w:val="28"/>
-        </w:rPr>
-        <w:t xml:space="preserve">   This iterative nature of Agile will allow me to continually refine and improve the machine learning model, as well as incorporate new data sources and variables that contribute to BP disease.</w:t>
-      </w:r>
+        <w:jc w:val="both"/>
+        <w:rPr>
+          <w:rFonts w:asciiTheme="majorBidi" w:hAnsiTheme="majorBidi" w:cstheme="majorBidi"/>
+          <w:color w:val="auto"/>
+          <w:sz w:val="28"/>
+          <w:szCs w:val="28"/>
+        </w:rPr>
+      </w:pPr>
     </w:p>
     <w:p>
       <w:pPr>
         <w:spacing w:line="276" w:lineRule="auto"/>
+        <w:jc w:val="both"/>
+        <w:rPr>
+          <w:rFonts w:asciiTheme="majorBidi" w:hAnsiTheme="majorBidi" w:cstheme="majorBidi"/>
+          <w:color w:val="auto"/>
+          <w:sz w:val="28"/>
+          <w:szCs w:val="28"/>
+        </w:rPr>
+      </w:pPr>
+      <w:r>
+        <w:rPr>
+          <w:rFonts w:asciiTheme="majorBidi" w:hAnsiTheme="majorBidi" w:cstheme="majorBidi"/>
+          <w:color w:val="auto"/>
+          <w:sz w:val="28"/>
+          <w:szCs w:val="28"/>
+        </w:rPr>
+        <w:t>This iterative nature of Agile will allow me to continually refine and improve the machine learning model, as well as incorporate new data sources and variables that contribute to BP disease.</w:t>
+      </w:r>
+    </w:p>
+    <w:p>
+      <w:pPr>
+        <w:spacing w:line="276" w:lineRule="auto"/>
+        <w:jc w:val="both"/>
         <w:rPr>
           <w:rFonts w:asciiTheme="majorBidi" w:hAnsiTheme="majorBidi" w:cstheme="majorBidi"/>
           <w:color w:val="auto"/>
@@ -11196,26 +11237,28 @@
       <w:pPr>
         <w:spacing w:line="276" w:lineRule="auto"/>
         <w:ind w:firstLine="0"/>
-        <w:rPr>
-          <w:rFonts w:asciiTheme="majorBidi" w:hAnsiTheme="majorBidi" w:cstheme="majorBidi"/>
-          <w:color w:val="auto"/>
-          <w:sz w:val="28"/>
-          <w:szCs w:val="28"/>
-        </w:rPr>
-      </w:pPr>
-      <w:r>
-        <w:rPr>
-          <w:rFonts w:asciiTheme="majorBidi" w:hAnsiTheme="majorBidi" w:cstheme="majorBidi"/>
-          <w:color w:val="auto"/>
-          <w:sz w:val="28"/>
-          <w:szCs w:val="28"/>
-        </w:rPr>
-        <w:t xml:space="preserve">    Agile's focus on collaboration will also enable me to work closely with stakeholders, such as healthcare professionals and domain experts, to gather their insights and ensure model accuracy and relevance to real-world scenarios.</w:t>
+        <w:jc w:val="both"/>
+        <w:rPr>
+          <w:rFonts w:asciiTheme="majorBidi" w:hAnsiTheme="majorBidi" w:cstheme="majorBidi"/>
+          <w:color w:val="auto"/>
+          <w:sz w:val="28"/>
+          <w:szCs w:val="28"/>
+        </w:rPr>
+      </w:pPr>
+      <w:r>
+        <w:rPr>
+          <w:rFonts w:asciiTheme="majorBidi" w:hAnsiTheme="majorBidi" w:cstheme="majorBidi"/>
+          <w:color w:val="auto"/>
+          <w:sz w:val="28"/>
+          <w:szCs w:val="28"/>
+        </w:rPr>
+        <w:t>Agile's focus on collaboration will also enable me to work closely with stakeholders, such as healthcare professionals and domain experts, to gather their insights and ensure model accuracy and relevance to real-world scenarios.</w:t>
       </w:r>
     </w:p>
     <w:p>
       <w:pPr>
         <w:spacing w:line="276" w:lineRule="auto"/>
+        <w:jc w:val="both"/>
         <w:rPr>
           <w:rFonts w:asciiTheme="majorBidi" w:hAnsiTheme="majorBidi" w:cstheme="majorBidi"/>
           <w:color w:val="auto"/>
@@ -11270,7 +11313,7 @@
           <w:szCs w:val="28"/>
         </w:rPr>
         <w:drawing>
-          <wp:inline distT="0" distB="0" distL="0" distR="0" wp14:anchorId="5D65B5F4" wp14:editId="52A0D229">
+          <wp:inline distT="0" distB="0" distL="0" distR="0" wp14:anchorId="5D65B5F4" wp14:editId="726CCC44">
             <wp:extent cx="2971800" cy="2441887"/>
             <wp:effectExtent l="0" t="0" r="0" b="0"/>
             <wp:docPr id="517636115" name="Picture 3"/>
@@ -11393,11 +11436,26 @@
     </w:p>
     <w:p>
       <w:pPr>
+        <w:ind w:left="0" w:firstLine="0"/>
+        <w:jc w:val="center"/>
+        <w:rPr>
+          <w:rFonts w:asciiTheme="majorBidi" w:hAnsiTheme="majorBidi" w:cstheme="majorBidi"/>
+          <w:b/>
+          <w:bCs/>
+          <w:sz w:val="32"/>
+          <w:szCs w:val="32"/>
+          <w:u w:val="single"/>
+        </w:rPr>
+      </w:pPr>
+    </w:p>
+    <w:p>
+      <w:pPr>
         <w:pStyle w:val="ListParagraph"/>
         <w:numPr>
           <w:ilvl w:val="0"/>
           <w:numId w:val="42"/>
         </w:numPr>
+        <w:jc w:val="both"/>
         <w:rPr>
           <w:rFonts w:asciiTheme="majorBidi" w:hAnsiTheme="majorBidi" w:cstheme="majorBidi"/>
           <w:sz w:val="28"/>
@@ -11439,6 +11497,7 @@
           <w:ilvl w:val="0"/>
           <w:numId w:val="35"/>
         </w:numPr>
+        <w:jc w:val="both"/>
         <w:rPr>
           <w:rFonts w:asciiTheme="majorBidi" w:hAnsiTheme="majorBidi" w:cstheme="majorBidi"/>
           <w:b/>
@@ -11480,6 +11539,7 @@
           <w:ilvl w:val="0"/>
           <w:numId w:val="34"/>
         </w:numPr>
+        <w:jc w:val="both"/>
         <w:rPr>
           <w:rFonts w:asciiTheme="majorBidi" w:hAnsiTheme="majorBidi" w:cstheme="majorBidi"/>
         </w:rPr>
@@ -11511,6 +11571,7 @@
           <w:numId w:val="42"/>
         </w:numPr>
         <w:spacing w:after="160" w:line="256" w:lineRule="auto"/>
+        <w:jc w:val="both"/>
         <w:rPr>
           <w:rFonts w:asciiTheme="majorBidi" w:eastAsiaTheme="minorHAnsi" w:hAnsiTheme="majorBidi" w:cstheme="majorBidi"/>
           <w:color w:val="auto"/>
@@ -11555,6 +11616,7 @@
           <w:ilvl w:val="0"/>
           <w:numId w:val="35"/>
         </w:numPr>
+        <w:jc w:val="both"/>
         <w:rPr>
           <w:rFonts w:asciiTheme="majorBidi" w:hAnsiTheme="majorBidi" w:cstheme="majorBidi"/>
           <w:b/>
@@ -11604,6 +11666,7 @@
       <w:pPr>
         <w:pStyle w:val="ListParagraph"/>
         <w:ind w:firstLine="0"/>
+        <w:jc w:val="both"/>
         <w:rPr>
           <w:rFonts w:asciiTheme="majorBidi" w:hAnsiTheme="majorBidi" w:cstheme="majorBidi"/>
           <w:b/>
@@ -11621,6 +11684,7 @@
           <w:ilvl w:val="0"/>
           <w:numId w:val="42"/>
         </w:numPr>
+        <w:jc w:val="both"/>
         <w:rPr>
           <w:rFonts w:asciiTheme="majorBidi" w:hAnsiTheme="majorBidi" w:cstheme="majorBidi"/>
           <w:sz w:val="28"/>
@@ -11673,6 +11737,7 @@
           <w:ilvl w:val="0"/>
           <w:numId w:val="34"/>
         </w:numPr>
+        <w:jc w:val="both"/>
         <w:rPr>
           <w:rFonts w:asciiTheme="majorBidi" w:hAnsiTheme="majorBidi" w:cstheme="majorBidi"/>
         </w:rPr>
@@ -11720,6 +11785,7 @@
       <w:pPr>
         <w:pStyle w:val="ListParagraph"/>
         <w:ind w:firstLine="0"/>
+        <w:jc w:val="both"/>
         <w:rPr>
           <w:rFonts w:asciiTheme="majorBidi" w:hAnsiTheme="majorBidi" w:cstheme="majorBidi"/>
           <w:sz w:val="14"/>
@@ -21241,7 +21307,7 @@
           <w:noProof/>
         </w:rPr>
         <w:drawing>
-          <wp:inline distT="0" distB="0" distL="0" distR="0" wp14:anchorId="282C6627" wp14:editId="49A82503">
+          <wp:inline distT="0" distB="0" distL="0" distR="0" wp14:anchorId="282C6627" wp14:editId="3153AEFC">
             <wp:extent cx="5852160" cy="2894274"/>
             <wp:effectExtent l="0" t="0" r="0" b="1905"/>
             <wp:docPr id="284175691" name="Picture 10"/>
@@ -27691,7 +27757,7 @@
       <w:rFonts w:asciiTheme="minorHAnsi" w:eastAsiaTheme="minorEastAsia" w:hAnsiTheme="minorHAnsi" w:cstheme="minorBidi"/>
       <w:b/>
       <w:bCs/>
-      <w:color w:val="636363" w:themeColor="text1" w:themeTint="BF"/>
+      <w:color w:val="404040" w:themeColor="text1" w:themeTint="BF"/>
       <w:sz w:val="16"/>
       <w:szCs w:val="16"/>
     </w:rPr>
@@ -27746,7 +27812,7 @@
   <a:themeElements>
     <a:clrScheme name="Office">
       <a:dk1>
-        <a:sysClr val="windowText" lastClr="303030"/>
+        <a:sysClr val="windowText" lastClr="000000"/>
       </a:dk1>
       <a:lt1>
         <a:sysClr val="window" lastClr="FFFFFF"/>

</xml_diff>